<commit_message>
Work with Bosco on his first day back
</commit_message>
<xml_diff>
--- a/evidence/evidence.docx
+++ b/evidence/evidence.docx
@@ -425,7 +425,7 @@
     <w:p/>
     <w:p>
       <w:r>
-        <w:t>Explanation: Main finding is rate of reactivation of 0.04 per year</w:t>
+        <w:t>Explanation: Main finding is rate of reactivation of 0.04 per year from a community based estimate of rate of reactivation from the US.</w:t>
       </w:r>
     </w:p>
     <w:p/>
@@ -515,7 +515,7 @@
     <w:p/>
     <w:p>
       <w:r>
-        <w:t>Explanation: 70% case fatality for smear-positive patients</w:t>
+        <w:t>Explanation: 70% case fatality for smear-positive patients from Review of the pre-chemotherapy literature.</w:t>
       </w:r>
     </w:p>
     <w:p/>
@@ -545,7 +545,7 @@
     <w:p/>
     <w:p>
       <w:r>
-        <w:t>Explanation: World Health Organization. Guidelines on the programmatic management of drug-resistant tuberculosis. Available at: http://apps.who.int/iris/bitstream/10665/44597/1/97892415101583_eng.pdf</w:t>
+        <w:t>Explanation: Based on recommended treatment durations</w:t>
       </w:r>
     </w:p>
     <w:p/>
@@ -575,7 +575,997 @@
     <w:p/>
     <w:p>
       <w:r>
-        <w:t>Explanation: World Health Organization. Guidelines on the programmatic management of drug-resistant tuberculosis. Available at: http://apps.who.int/iris/bitstream/10665/44597/1/97892415101583_eng.pdf</w:t>
+        <w:t>Explanation: Based on recommended treatment durations</w:t>
+      </w:r>
+    </w:p>
+    <w:p/>
+    <w:p>
+      <w:r>
+        <w:t>____________________________________________</w:t>
+      </w:r>
+    </w:p>
+    <w:p/>
+    <w:p>
+      <w:r>
+        <w:t>Title: Chance of transmission for smear negatives compared to smear positives, Tostmann et al. 2008</w:t>
+      </w:r>
+    </w:p>
+    <w:p/>
+    <w:p>
+      <w:r>
+        <w:t>Point estimate: 0.24</w:t>
+      </w:r>
+    </w:p>
+    <w:p/>
+    <w:p>
+      <w:r>
+        <w:t>Confidence interval: (0.2 - 0.3)</w:t>
+      </w:r>
+    </w:p>
+    <w:p/>
+    <w:p>
+      <w:r>
+        <w:t>Explanation: Well constructed study looking at exactly this parameter and employing genotypic confirmation of transmission. (Possible ref for extrapulmonary not being transmissible.)</w:t>
+      </w:r>
+    </w:p>
+    <w:p/>
+    <w:p>
+      <w:r>
+        <w:t>____________________________________________</w:t>
+      </w:r>
+    </w:p>
+    <w:p/>
+    <w:p>
+      <w:r>
+        <w:t>Title: Chance of transmission of treated patients compared to untreated, Dhamardhikari et al. 2014</w:t>
+      </w:r>
+    </w:p>
+    <w:p/>
+    <w:p>
+      <w:r>
+        <w:t>Point estimate: 0.02</w:t>
+      </w:r>
+    </w:p>
+    <w:p/>
+    <w:p>
+      <w:r>
+        <w:t>Confidence interval: No confidence interval available from study</w:t>
+      </w:r>
+    </w:p>
+    <w:p/>
+    <w:p>
+      <w:r>
+        <w:t>Explanation: 50 times greater rate of guinea pig TST conversion for untreated patients than treated (DS-TB)</w:t>
+      </w:r>
+    </w:p>
+    <w:p/>
+    <w:p>
+      <w:r>
+        <w:t>____________________________________________</w:t>
+      </w:r>
+    </w:p>
+    <w:p/>
+    <w:p>
+      <w:r>
+        <w:t>Title: Chance of transmission of treated patients compared to untreated, Dhamardhikari et al. 2014</w:t>
+      </w:r>
+    </w:p>
+    <w:p/>
+    <w:p>
+      <w:r>
+        <w:t>Point estimate: 0.0714285714286</w:t>
+      </w:r>
+    </w:p>
+    <w:p/>
+    <w:p>
+      <w:r>
+        <w:t>Confidence interval: No confidence interval available from study</w:t>
+      </w:r>
+    </w:p>
+    <w:p/>
+    <w:p>
+      <w:r>
+        <w:t>Explanation: Sixfold greater rate of guinea pig TST conversion for untreated patients than treated (MDR-TB)</w:t>
+      </w:r>
+    </w:p>
+    <w:p/>
+    <w:p>
+      <w:r>
+        <w:t>____________________________________________</w:t>
+      </w:r>
+    </w:p>
+    <w:p/>
+    <w:p>
+      <w:r>
+        <w:t>Title: Proportion of defaults amplifying, Bonnet et al. 2011</w:t>
+      </w:r>
+    </w:p>
+    <w:p/>
+    <w:p>
+      <w:r>
+        <w:t>Point estimate: 0.133333333333</w:t>
+      </w:r>
+    </w:p>
+    <w:p/>
+    <w:p>
+      <w:r>
+        <w:t>Confidence interval: No confidence interval available from study</w:t>
+      </w:r>
+    </w:p>
+    <w:p/>
+    <w:p>
+      <w:r>
+        <w:t>Explanation: Among 15 non-MDR-TB patients with negative treatment outcomes, two amplified to MDR-TB.</w:t>
+      </w:r>
+    </w:p>
+    <w:p/>
+    <w:p>
+      <w:r>
+        <w:t>____________________________________________</w:t>
+      </w:r>
+    </w:p>
+    <w:p/>
+    <w:p>
+      <w:r>
+        <w:t>Title: Proportionately greater rate of negative outcomes in retreatment cases compared to new cases, for appropriately treated DS-TB patients, Espinal et al. 2000</w:t>
+      </w:r>
+    </w:p>
+    <w:p/>
+    <w:p>
+      <w:r>
+        <w:t>Point estimate: 2.2</w:t>
+      </w:r>
+    </w:p>
+    <w:p/>
+    <w:p>
+      <w:r>
+        <w:t>Confidence interval: No confidence interval available from study</w:t>
+      </w:r>
+    </w:p>
+    <w:p/>
+    <w:p>
+      <w:r>
+        <w:t>Explanation: 85% treatment success in pan-susceptible new TB patients, compared to 67% success in pan-susceptible treatment patients</w:t>
+      </w:r>
+    </w:p>
+    <w:p/>
+    <w:p>
+      <w:r>
+        <w:t>____________________________________________</w:t>
+      </w:r>
+    </w:p>
+    <w:p/>
+    <w:p>
+      <w:r>
+        <w:t>Title: Treatment success rate for inappropriately treated new MDR cases, Espinal et al. 2000</w:t>
+      </w:r>
+    </w:p>
+    <w:p/>
+    <w:p>
+      <w:r>
+        <w:t>Point estimate: 0.52</w:t>
+      </w:r>
+    </w:p>
+    <w:p/>
+    <w:p>
+      <w:r>
+        <w:t>Confidence interval: No confidence interval available from study</w:t>
+      </w:r>
+    </w:p>
+    <w:p/>
+    <w:p>
+      <w:r>
+        <w:t>Explanation: 52% treatment success in new MDR-TB cases treated with a standard first line regimen</w:t>
+      </w:r>
+    </w:p>
+    <w:p/>
+    <w:p>
+      <w:r>
+        <w:t>____________________________________________</w:t>
+      </w:r>
+    </w:p>
+    <w:p/>
+    <w:p>
+      <w:r>
+        <w:t>Title: Treatment success rate for inappropriately treated retreatment MDR cases, Espinal et al. 2000</w:t>
+      </w:r>
+    </w:p>
+    <w:p/>
+    <w:p>
+      <w:r>
+        <w:t>Point estimate: 0.29</w:t>
+      </w:r>
+    </w:p>
+    <w:p/>
+    <w:p>
+      <w:r>
+        <w:t>Confidence interval: No confidence interval available from study</w:t>
+      </w:r>
+    </w:p>
+    <w:p/>
+    <w:p>
+      <w:r>
+        <w:t>Explanation: 29% treatment success in new MDR-TB cases treated with a standard first line regimen</w:t>
+      </w:r>
+    </w:p>
+    <w:p/>
+    <w:p>
+      <w:r>
+        <w:t>____________________________________________</w:t>
+      </w:r>
+    </w:p>
+    <w:p/>
+    <w:p>
+      <w:r>
+        <w:t>Title: Early progression proportion, Trauer et al. 2016</w:t>
+      </w:r>
+    </w:p>
+    <w:p/>
+    <w:p>
+      <w:r>
+        <w:t>Point estimate: 0.125</w:t>
+      </w:r>
+    </w:p>
+    <w:p/>
+    <w:p>
+      <w:r>
+        <w:t>Confidence interval: (0.096 - 0.154)</w:t>
+      </w:r>
+    </w:p>
+    <w:p/>
+    <w:p>
+      <w:r>
+        <w:t xml:space="preserve">Explanation: Results describe 12.5% one year risk accruing over first 227 days. Confidence interval currently estimated. </w:t>
+      </w:r>
+    </w:p>
+    <w:p/>
+    <w:p>
+      <w:r>
+        <w:t>____________________________________________</w:t>
+      </w:r>
+    </w:p>
+    <w:p/>
+    <w:p>
+      <w:r>
+        <w:t>Title: Early progression proportion in children, Trauer et al. 2016</w:t>
+      </w:r>
+    </w:p>
+    <w:p/>
+    <w:p>
+      <w:r>
+        <w:t>Point estimate: 0.42</w:t>
+      </w:r>
+    </w:p>
+    <w:p/>
+    <w:p>
+      <w:r>
+        <w:t>Confidence interval: (0.308 - 0.532)</w:t>
+      </w:r>
+    </w:p>
+    <w:p/>
+    <w:p>
+      <w:r>
+        <w:t>Explanation: Estimated pooled results for both paediatric groups.</w:t>
+      </w:r>
+    </w:p>
+    <w:p/>
+    <w:p>
+      <w:r>
+        <w:t>____________________________________________</w:t>
+      </w:r>
+    </w:p>
+    <w:p/>
+    <w:p>
+      <w:r>
+        <w:t>Title: Early progression proportion in adults, Trauer et al. 2016</w:t>
+      </w:r>
+    </w:p>
+    <w:p/>
+    <w:p>
+      <w:r>
+        <w:t>Point estimate: 0.024</w:t>
+      </w:r>
+    </w:p>
+    <w:p/>
+    <w:p>
+      <w:r>
+        <w:t>Confidence interval: (0.009 - 0.0393)</w:t>
+      </w:r>
+    </w:p>
+    <w:p/>
+    <w:p>
+      <w:r>
+        <w:t>Explanation: See comments for all-age evidence object.</w:t>
+      </w:r>
+    </w:p>
+    <w:p/>
+    <w:p>
+      <w:r>
+        <w:t>____________________________________________</w:t>
+      </w:r>
+    </w:p>
+    <w:p/>
+    <w:p>
+      <w:r>
+        <w:t>Title: Early progression proportion, Sloot et al. 2014</w:t>
+      </w:r>
+    </w:p>
+    <w:p/>
+    <w:p>
+      <w:r>
+        <w:t>Point estimate: 0.095</w:t>
+      </w:r>
+    </w:p>
+    <w:p/>
+    <w:p>
+      <w:r>
+        <w:t>Confidence interval: (0.074 - 0.116)</w:t>
+      </w:r>
+    </w:p>
+    <w:p/>
+    <w:p>
+      <w:r>
+        <w:t>Explanation: From Figure 2, approximately 9 to 10% of the 739 contacts with evidence of infection developed active TB in the early high risk period, which lasted for around two years. Confidence interval estimated from graphs.</w:t>
+      </w:r>
+    </w:p>
+    <w:p/>
+    <w:p>
+      <w:r>
+        <w:t>____________________________________________</w:t>
+      </w:r>
+    </w:p>
+    <w:p/>
+    <w:p>
+      <w:r>
+        <w:t>Title: Early progression proportion in children, Sloot et al. 2014</w:t>
+      </w:r>
+    </w:p>
+    <w:p/>
+    <w:p>
+      <w:r>
+        <w:t>Point estimate: 0.26</w:t>
+      </w:r>
+    </w:p>
+    <w:p/>
+    <w:p>
+      <w:r>
+        <w:t>Confidence interval: (0.203 - 0.317)</w:t>
+      </w:r>
+    </w:p>
+    <w:p/>
+    <w:p>
+      <w:r>
+        <w:t>Explanation: Estimated from Figure 3.</w:t>
+      </w:r>
+    </w:p>
+    <w:p/>
+    <w:p>
+      <w:r>
+        <w:t>____________________________________________</w:t>
+      </w:r>
+    </w:p>
+    <w:p/>
+    <w:p>
+      <w:r>
+        <w:t>Title: Early progression proportion in adults, Sloot et al. 2014</w:t>
+      </w:r>
+    </w:p>
+    <w:p/>
+    <w:p>
+      <w:r>
+        <w:t>Point estimate: 0.07</w:t>
+      </w:r>
+    </w:p>
+    <w:p/>
+    <w:p>
+      <w:r>
+        <w:t>Confidence interval: (0.055 - 0.085)</w:t>
+      </w:r>
+    </w:p>
+    <w:p/>
+    <w:p>
+      <w:r>
+        <w:t>Explanation: Estimated from Figure 3.</w:t>
+      </w:r>
+    </w:p>
+    <w:p/>
+    <w:p>
+      <w:r>
+        <w:t>____________________________________________</w:t>
+      </w:r>
+    </w:p>
+    <w:p/>
+    <w:p>
+      <w:r>
+        <w:t>Title: Early progression proportion, Diel et al. 2011</w:t>
+      </w:r>
+    </w:p>
+    <w:p/>
+    <w:p>
+      <w:r>
+        <w:t>Point estimate: 0.12925170068</w:t>
+      </w:r>
+    </w:p>
+    <w:p/>
+    <w:p>
+      <w:r>
+        <w:t>Confidence interval: No confidence interval available from study</w:t>
+      </w:r>
+    </w:p>
+    <w:p/>
+    <w:p>
+      <w:r>
+        <w:t>Explanation: Table 4: 19 of 147 untreated QFT-positive individuals got TBover two years of follow up</w:t>
+      </w:r>
+    </w:p>
+    <w:p/>
+    <w:p>
+      <w:r>
+        <w:t>____________________________________________</w:t>
+      </w:r>
+    </w:p>
+    <w:p/>
+    <w:p>
+      <w:r>
+        <w:t>Title: Early latent duration, Trauer et al. 2016</w:t>
+      </w:r>
+    </w:p>
+    <w:p/>
+    <w:p>
+      <w:r>
+        <w:t>Point estimate: 0.416666666667</w:t>
+      </w:r>
+    </w:p>
+    <w:p/>
+    <w:p>
+      <w:r>
+        <w:t>Confidence interval: No confidence interval available from study</w:t>
+      </w:r>
+    </w:p>
+    <w:p/>
+    <w:p>
+      <w:r>
+        <w:t>Explanation: From the text of our Results (first paragraph).</w:t>
+      </w:r>
+    </w:p>
+    <w:p/>
+    <w:p>
+      <w:r>
+        <w:t>____________________________________________</w:t>
+      </w:r>
+    </w:p>
+    <w:p/>
+    <w:p>
+      <w:r>
+        <w:t>Title: Early latent duration in children, Trauer et al. 2016</w:t>
+      </w:r>
+    </w:p>
+    <w:p/>
+    <w:p>
+      <w:r>
+        <w:t>Point estimate: 0.397260273973</w:t>
+      </w:r>
+    </w:p>
+    <w:p/>
+    <w:p>
+      <w:r>
+        <w:t>Confidence interval: No confidence interval available from study</w:t>
+      </w:r>
+    </w:p>
+    <w:p/>
+    <w:p>
+      <w:r>
+        <w:t>Explanation: From the text of our Results (first paragraph).</w:t>
+      </w:r>
+    </w:p>
+    <w:p/>
+    <w:p>
+      <w:r>
+        <w:t>____________________________________________</w:t>
+      </w:r>
+    </w:p>
+    <w:p/>
+    <w:p>
+      <w:r>
+        <w:t>Title: Early latent duration in adults, Trauer et al. 2016</w:t>
+      </w:r>
+    </w:p>
+    <w:p/>
+    <w:p>
+      <w:r>
+        <w:t>Point estimate: 0.621917808219</w:t>
+      </w:r>
+    </w:p>
+    <w:p/>
+    <w:p>
+      <w:r>
+        <w:t>Confidence interval: No confidence interval available from study</w:t>
+      </w:r>
+    </w:p>
+    <w:p/>
+    <w:p>
+      <w:r>
+        <w:t>Explanation: From the text of our Results (first paragraph).</w:t>
+      </w:r>
+    </w:p>
+    <w:p/>
+    <w:p>
+      <w:r>
+        <w:t>____________________________________________</w:t>
+      </w:r>
+    </w:p>
+    <w:p/>
+    <w:p>
+      <w:r>
+        <w:t>Title: Early latent duration, Sloot et al. 2014</w:t>
+      </w:r>
+    </w:p>
+    <w:p/>
+    <w:p>
+      <w:r>
+        <w:t>Point estimate: 1.8</w:t>
+      </w:r>
+    </w:p>
+    <w:p/>
+    <w:p>
+      <w:r>
+        <w:t>Confidence interval: No confidence interval available from study</w:t>
+      </w:r>
+    </w:p>
+    <w:p/>
+    <w:p>
+      <w:r>
+        <w:t>Explanation: From Figure 2, high risk period lasts about two years.</w:t>
+      </w:r>
+    </w:p>
+    <w:p/>
+    <w:p>
+      <w:r>
+        <w:t>____________________________________________</w:t>
+      </w:r>
+    </w:p>
+    <w:p/>
+    <w:p>
+      <w:r>
+        <w:t>Title: Early latent duration in children, Sloot et al. 2014</w:t>
+      </w:r>
+    </w:p>
+    <w:p/>
+    <w:p>
+      <w:r>
+        <w:t>Point estimate: 0.6</w:t>
+      </w:r>
+    </w:p>
+    <w:p/>
+    <w:p>
+      <w:r>
+        <w:t>Confidence interval: No confidence interval available from study</w:t>
+      </w:r>
+    </w:p>
+    <w:p/>
+    <w:p>
+      <w:r>
+        <w:t>Explanation: From Figure 2, high risk period lasts about two years.</w:t>
+      </w:r>
+    </w:p>
+    <w:p/>
+    <w:p>
+      <w:r>
+        <w:t>____________________________________________</w:t>
+      </w:r>
+    </w:p>
+    <w:p/>
+    <w:p>
+      <w:r>
+        <w:t>Title: Early latent duration in adults, Sloot et al. 2014</w:t>
+      </w:r>
+    </w:p>
+    <w:p/>
+    <w:p>
+      <w:r>
+        <w:t>Point estimate: 1.8</w:t>
+      </w:r>
+    </w:p>
+    <w:p/>
+    <w:p>
+      <w:r>
+        <w:t>Confidence interval: No confidence interval available from study</w:t>
+      </w:r>
+    </w:p>
+    <w:p/>
+    <w:p>
+      <w:r>
+        <w:t>Explanation: From Figure 2, high risk period lasts about two years.</w:t>
+      </w:r>
+    </w:p>
+    <w:p/>
+    <w:p>
+      <w:r>
+        <w:t>____________________________________________</w:t>
+      </w:r>
+    </w:p>
+    <w:p/>
+    <w:p>
+      <w:r>
+        <w:t>Title: Late progression rate, Horsburgh et al. 2010</w:t>
+      </w:r>
+    </w:p>
+    <w:p/>
+    <w:p>
+      <w:r>
+        <w:t>Point estimate: 0.00058</w:t>
+      </w:r>
+    </w:p>
+    <w:p/>
+    <w:p>
+      <w:r>
+        <w:t>Confidence interval: (0.00038 - 0.00089)</w:t>
+      </w:r>
+    </w:p>
+    <w:p/>
+    <w:p>
+      <w:r>
+        <w:t>Explanation: Main finding is rate of reactivation of 0.04 per year from a community based estimate of rate of reactivation from the US.</w:t>
+      </w:r>
+    </w:p>
+    <w:p/>
+    <w:p>
+      <w:r>
+        <w:t>____________________________________________</w:t>
+      </w:r>
+    </w:p>
+    <w:p/>
+    <w:p>
+      <w:r>
+        <w:t>Title: Relative risk of TB, Colditz et al. 1994</w:t>
+      </w:r>
+    </w:p>
+    <w:p/>
+    <w:p>
+      <w:r>
+        <w:t>Point estimate: 0.49</w:t>
+      </w:r>
+    </w:p>
+    <w:p/>
+    <w:p>
+      <w:r>
+        <w:t>Confidence interval: (0.34 - 0.7)</w:t>
+      </w:r>
+    </w:p>
+    <w:p/>
+    <w:p>
+      <w:r>
+        <w:t xml:space="preserve">Explanation: Estimate of relative risk of TB in BCG vaccinated. </w:t>
+      </w:r>
+    </w:p>
+    <w:p/>
+    <w:p>
+      <w:r>
+        <w:t>____________________________________________</w:t>
+      </w:r>
+    </w:p>
+    <w:p/>
+    <w:p>
+      <w:r>
+        <w:t>Title: Untreated duration, Tiemersma et al. 2011</w:t>
+      </w:r>
+    </w:p>
+    <w:p/>
+    <w:p>
+      <w:r>
+        <w:t>Point estimate: 3</w:t>
+      </w:r>
+    </w:p>
+    <w:p/>
+    <w:p>
+      <w:r>
+        <w:t>Confidence interval: No confidence interval available from study</w:t>
+      </w:r>
+    </w:p>
+    <w:p/>
+    <w:p>
+      <w:r>
+        <w:t>Explanation: Estimate from pre-chemotherapy literature of three years untreated</w:t>
+      </w:r>
+    </w:p>
+    <w:p/>
+    <w:p>
+      <w:r>
+        <w:t>____________________________________________</w:t>
+      </w:r>
+    </w:p>
+    <w:p/>
+    <w:p>
+      <w:r>
+        <w:t>Title: Untreated case fatality, Tiemersma et al. 2011</w:t>
+      </w:r>
+    </w:p>
+    <w:p/>
+    <w:p>
+      <w:r>
+        <w:t>Point estimate: 0.7</w:t>
+      </w:r>
+    </w:p>
+    <w:p/>
+    <w:p>
+      <w:r>
+        <w:t>Confidence interval: No confidence interval available from study</w:t>
+      </w:r>
+    </w:p>
+    <w:p/>
+    <w:p>
+      <w:r>
+        <w:t>Explanation: 70% case fatality for smear-positive patients from Review of the pre-chemotherapy literature.</w:t>
+      </w:r>
+    </w:p>
+    <w:p/>
+    <w:p>
+      <w:r>
+        <w:t>____________________________________________</w:t>
+      </w:r>
+    </w:p>
+    <w:p/>
+    <w:p>
+      <w:r>
+        <w:t>Title: Time to complete treatment for DS-TB based on WHO guidelines</w:t>
+      </w:r>
+    </w:p>
+    <w:p/>
+    <w:p>
+      <w:r>
+        <w:t>Point estimate: 6.0</w:t>
+      </w:r>
+    </w:p>
+    <w:p/>
+    <w:p>
+      <w:r>
+        <w:t>Confidence interval: No confidence interval available from study</w:t>
+      </w:r>
+    </w:p>
+    <w:p/>
+    <w:p>
+      <w:r>
+        <w:t>Explanation: Based on recommended treatment durations</w:t>
+      </w:r>
+    </w:p>
+    <w:p/>
+    <w:p>
+      <w:r>
+        <w:t>____________________________________________</w:t>
+      </w:r>
+    </w:p>
+    <w:p/>
+    <w:p>
+      <w:r>
+        <w:t>Title: Time to complete treatment for DS-TB based on WHO guidelines</w:t>
+      </w:r>
+    </w:p>
+    <w:p/>
+    <w:p>
+      <w:r>
+        <w:t>Point estimate: 20.0</w:t>
+      </w:r>
+    </w:p>
+    <w:p/>
+    <w:p>
+      <w:r>
+        <w:t>Confidence interval: No confidence interval available from study</w:t>
+      </w:r>
+    </w:p>
+    <w:p/>
+    <w:p>
+      <w:r>
+        <w:t>Explanation: Based on recommended treatment durations</w:t>
+      </w:r>
+    </w:p>
+    <w:p/>
+    <w:p>
+      <w:r>
+        <w:t>____________________________________________</w:t>
+      </w:r>
+    </w:p>
+    <w:p/>
+    <w:p>
+      <w:r>
+        <w:t>Title: Chance of transmission for smear negatives compared to smear positives, Tostmann et al. 2008</w:t>
+      </w:r>
+    </w:p>
+    <w:p/>
+    <w:p>
+      <w:r>
+        <w:t>Point estimate: 0.24</w:t>
+      </w:r>
+    </w:p>
+    <w:p/>
+    <w:p>
+      <w:r>
+        <w:t>Confidence interval: (0.2 - 0.3)</w:t>
+      </w:r>
+    </w:p>
+    <w:p/>
+    <w:p>
+      <w:r>
+        <w:t>Explanation: Well constructed study looking at exactly this parameter and employing genotypic confirmation of transmission. (Possible ref for extrapulmonary not being transmissible.)</w:t>
+      </w:r>
+    </w:p>
+    <w:p/>
+    <w:p>
+      <w:r>
+        <w:t>____________________________________________</w:t>
+      </w:r>
+    </w:p>
+    <w:p/>
+    <w:p>
+      <w:r>
+        <w:t>Title: Chance of transmission of treated patients compared to untreated, Dhamardhikari et al. 2014</w:t>
+      </w:r>
+    </w:p>
+    <w:p/>
+    <w:p>
+      <w:r>
+        <w:t>Point estimate: 0.02</w:t>
+      </w:r>
+    </w:p>
+    <w:p/>
+    <w:p>
+      <w:r>
+        <w:t>Confidence interval: No confidence interval available from study</w:t>
+      </w:r>
+    </w:p>
+    <w:p/>
+    <w:p>
+      <w:r>
+        <w:t>Explanation: 50 times greater rate of guinea pig TST conversion for untreated patients than treated (DS-TB)</w:t>
+      </w:r>
+    </w:p>
+    <w:p/>
+    <w:p>
+      <w:r>
+        <w:t>____________________________________________</w:t>
+      </w:r>
+    </w:p>
+    <w:p/>
+    <w:p>
+      <w:r>
+        <w:t>Title: Chance of transmission of treated patients compared to untreated, Dhamardhikari et al. 2014</w:t>
+      </w:r>
+    </w:p>
+    <w:p/>
+    <w:p>
+      <w:r>
+        <w:t>Point estimate: 0.0714285714286</w:t>
+      </w:r>
+    </w:p>
+    <w:p/>
+    <w:p>
+      <w:r>
+        <w:t>Confidence interval: No confidence interval available from study</w:t>
+      </w:r>
+    </w:p>
+    <w:p/>
+    <w:p>
+      <w:r>
+        <w:t>Explanation: Sixfold greater rate of guinea pig TST conversion for untreated patients than treated (MDR-TB)</w:t>
+      </w:r>
+    </w:p>
+    <w:p/>
+    <w:p>
+      <w:r>
+        <w:t>____________________________________________</w:t>
+      </w:r>
+    </w:p>
+    <w:p/>
+    <w:p>
+      <w:r>
+        <w:t>Title: Proportion of defaults amplifying, Bonnet et al. 2011</w:t>
+      </w:r>
+    </w:p>
+    <w:p/>
+    <w:p>
+      <w:r>
+        <w:t>Point estimate: 0.133333333333</w:t>
+      </w:r>
+    </w:p>
+    <w:p/>
+    <w:p>
+      <w:r>
+        <w:t>Confidence interval: No confidence interval available from study</w:t>
+      </w:r>
+    </w:p>
+    <w:p/>
+    <w:p>
+      <w:r>
+        <w:t>Explanation: Among 15 non-MDR-TB patients with negative treatment outcomes, two amplified to MDR-TB.</w:t>
+      </w:r>
+    </w:p>
+    <w:p/>
+    <w:p>
+      <w:r>
+        <w:t>____________________________________________</w:t>
+      </w:r>
+    </w:p>
+    <w:p/>
+    <w:p>
+      <w:r>
+        <w:t>Title: Proportionately greater rate of negative outcomes in retreatment cases compared to new cases, for appropriately treated DS-TB patients, Espinal et al. 2000</w:t>
+      </w:r>
+    </w:p>
+    <w:p/>
+    <w:p>
+      <w:r>
+        <w:t>Point estimate: 2.2</w:t>
+      </w:r>
+    </w:p>
+    <w:p/>
+    <w:p>
+      <w:r>
+        <w:t>Confidence interval: No confidence interval available from study</w:t>
+      </w:r>
+    </w:p>
+    <w:p/>
+    <w:p>
+      <w:r>
+        <w:t>Explanation: 85% treatment success in pan-susceptible new TB patients, compared to 67% success in pan-susceptible treatment patients</w:t>
+      </w:r>
+    </w:p>
+    <w:p/>
+    <w:p>
+      <w:r>
+        <w:t>____________________________________________</w:t>
+      </w:r>
+    </w:p>
+    <w:p/>
+    <w:p>
+      <w:r>
+        <w:t>Title: Treatment success rate for inappropriately treated new MDR cases, Espinal et al. 2000</w:t>
+      </w:r>
+    </w:p>
+    <w:p/>
+    <w:p>
+      <w:r>
+        <w:t>Point estimate: 0.52</w:t>
+      </w:r>
+    </w:p>
+    <w:p/>
+    <w:p>
+      <w:r>
+        <w:t>Confidence interval: No confidence interval available from study</w:t>
+      </w:r>
+    </w:p>
+    <w:p/>
+    <w:p>
+      <w:r>
+        <w:t>Explanation: 52% treatment success in new MDR-TB cases treated with a standard first line regimen</w:t>
+      </w:r>
+    </w:p>
+    <w:p/>
+    <w:p>
+      <w:r>
+        <w:t>____________________________________________</w:t>
+      </w:r>
+    </w:p>
+    <w:p/>
+    <w:p>
+      <w:r>
+        <w:t>Title: Treatment success rate for inappropriately treated retreatment MDR cases, Espinal et al. 2000</w:t>
+      </w:r>
+    </w:p>
+    <w:p/>
+    <w:p>
+      <w:r>
+        <w:t>Point estimate: 0.29</w:t>
+      </w:r>
+    </w:p>
+    <w:p/>
+    <w:p>
+      <w:r>
+        <w:t>Confidence interval: No confidence interval available from study</w:t>
+      </w:r>
+    </w:p>
+    <w:p/>
+    <w:p>
+      <w:r>
+        <w:t>Explanation: 29% treatment success in new MDR-TB cases treated with a standard first line regimen</w:t>
       </w:r>
     </w:p>
     <w:p/>

</xml_diff>